<commit_message>
last work report 2004150638p
</commit_message>
<xml_diff>
--- a/Work report/Work Report 2015-04-20.docx
+++ b/Work report/Work Report 2015-04-20.docx
@@ -174,23 +174,23 @@
     <w:tbl>
       <w:tblPr>
         <w:tblStyle w:val="GridTable4-Accent61"/>
-        <w:tblW w:w="11174" w:type="dxa"/>
+        <w:tblW w:w="11244" w:type="dxa"/>
         <w:tblLook w:val="04A0"/>
       </w:tblPr>
       <w:tblGrid>
-        <w:gridCol w:w="942"/>
-        <w:gridCol w:w="7872"/>
-        <w:gridCol w:w="2360"/>
+        <w:gridCol w:w="948"/>
+        <w:gridCol w:w="7921"/>
+        <w:gridCol w:w="2375"/>
       </w:tblGrid>
       <w:tr>
         <w:trPr>
           <w:cnfStyle w:val="100000000000"/>
-          <w:trHeight w:val="415"/>
+          <w:trHeight w:val="418"/>
         </w:trPr>
         <w:tc>
           <w:tcPr>
             <w:cnfStyle w:val="001000000000"/>
-            <w:tcW w:w="942" w:type="dxa"/>
+            <w:tcW w:w="948" w:type="dxa"/>
             <w:tcBorders>
               <w:bottom w:val="nil"/>
             </w:tcBorders>
@@ -214,7 +214,7 @@
         </w:tc>
         <w:tc>
           <w:tcPr>
-            <w:tcW w:w="7872" w:type="dxa"/>
+            <w:tcW w:w="7921" w:type="dxa"/>
             <w:tcBorders>
               <w:bottom w:val="nil"/>
             </w:tcBorders>
@@ -239,7 +239,7 @@
         </w:tc>
         <w:tc>
           <w:tcPr>
-            <w:tcW w:w="2360" w:type="dxa"/>
+            <w:tcW w:w="2375" w:type="dxa"/>
             <w:tcBorders>
               <w:bottom w:val="nil"/>
             </w:tcBorders>
@@ -266,12 +266,12 @@
       <w:tr>
         <w:trPr>
           <w:cnfStyle w:val="000000100000"/>
-          <w:trHeight w:val="682"/>
+          <w:trHeight w:val="687"/>
         </w:trPr>
         <w:tc>
           <w:tcPr>
             <w:cnfStyle w:val="001000000000"/>
-            <w:tcW w:w="942" w:type="dxa"/>
+            <w:tcW w:w="948" w:type="dxa"/>
             <w:tcBorders>
               <w:top w:val="nil"/>
             </w:tcBorders>
@@ -296,7 +296,7 @@
         </w:tc>
         <w:tc>
           <w:tcPr>
-            <w:tcW w:w="7872" w:type="dxa"/>
+            <w:tcW w:w="7921" w:type="dxa"/>
             <w:tcBorders>
               <w:top w:val="nil"/>
             </w:tcBorders>
@@ -329,7 +329,7 @@
         </w:tc>
         <w:tc>
           <w:tcPr>
-            <w:tcW w:w="2360" w:type="dxa"/>
+            <w:tcW w:w="2375" w:type="dxa"/>
             <w:tcBorders>
               <w:top w:val="nil"/>
             </w:tcBorders>
@@ -363,12 +363,12 @@
       </w:tr>
       <w:tr>
         <w:trPr>
-          <w:trHeight w:val="709"/>
+          <w:trHeight w:val="714"/>
         </w:trPr>
         <w:tc>
           <w:tcPr>
             <w:cnfStyle w:val="001000000000"/>
-            <w:tcW w:w="942" w:type="dxa"/>
+            <w:tcW w:w="948" w:type="dxa"/>
             <w:vAlign w:val="center"/>
           </w:tcPr>
           <w:p>
@@ -390,7 +390,7 @@
         </w:tc>
         <w:tc>
           <w:tcPr>
-            <w:tcW w:w="7872" w:type="dxa"/>
+            <w:tcW w:w="7921" w:type="dxa"/>
             <w:vAlign w:val="center"/>
           </w:tcPr>
           <w:p>
@@ -433,7 +433,7 @@
         </w:tc>
         <w:tc>
           <w:tcPr>
-            <w:tcW w:w="2360" w:type="dxa"/>
+            <w:tcW w:w="2375" w:type="dxa"/>
             <w:vAlign w:val="center"/>
           </w:tcPr>
           <w:p>
@@ -465,12 +465,12 @@
       <w:tr>
         <w:trPr>
           <w:cnfStyle w:val="000000100000"/>
-          <w:trHeight w:val="709"/>
+          <w:trHeight w:val="714"/>
         </w:trPr>
         <w:tc>
           <w:tcPr>
             <w:cnfStyle w:val="001000000000"/>
-            <w:tcW w:w="942" w:type="dxa"/>
+            <w:tcW w:w="948" w:type="dxa"/>
             <w:vAlign w:val="center"/>
           </w:tcPr>
           <w:p>
@@ -492,7 +492,7 @@
         </w:tc>
         <w:tc>
           <w:tcPr>
-            <w:tcW w:w="7872" w:type="dxa"/>
+            <w:tcW w:w="7921" w:type="dxa"/>
             <w:vAlign w:val="center"/>
           </w:tcPr>
           <w:p>
@@ -515,7 +515,7 @@
         </w:tc>
         <w:tc>
           <w:tcPr>
-            <w:tcW w:w="2360" w:type="dxa"/>
+            <w:tcW w:w="2375" w:type="dxa"/>
             <w:vAlign w:val="center"/>
           </w:tcPr>
           <w:p>
@@ -546,12 +546,12 @@
       </w:tr>
       <w:tr>
         <w:trPr>
-          <w:trHeight w:val="709"/>
+          <w:trHeight w:val="714"/>
         </w:trPr>
         <w:tc>
           <w:tcPr>
             <w:cnfStyle w:val="001000000000"/>
-            <w:tcW w:w="942" w:type="dxa"/>
+            <w:tcW w:w="948" w:type="dxa"/>
             <w:vAlign w:val="center"/>
           </w:tcPr>
           <w:p>
@@ -573,7 +573,7 @@
         </w:tc>
         <w:tc>
           <w:tcPr>
-            <w:tcW w:w="7872" w:type="dxa"/>
+            <w:tcW w:w="7921" w:type="dxa"/>
             <w:vAlign w:val="center"/>
           </w:tcPr>
           <w:p>
@@ -596,7 +596,7 @@
         </w:tc>
         <w:tc>
           <w:tcPr>
-            <w:tcW w:w="2360" w:type="dxa"/>
+            <w:tcW w:w="2375" w:type="dxa"/>
             <w:vAlign w:val="center"/>
           </w:tcPr>
           <w:p>
@@ -621,12 +621,12 @@
       <w:tr>
         <w:trPr>
           <w:cnfStyle w:val="000000100000"/>
-          <w:trHeight w:val="709"/>
+          <w:trHeight w:val="714"/>
         </w:trPr>
         <w:tc>
           <w:tcPr>
             <w:cnfStyle w:val="001000000000"/>
-            <w:tcW w:w="942" w:type="dxa"/>
+            <w:tcW w:w="948" w:type="dxa"/>
             <w:vAlign w:val="center"/>
           </w:tcPr>
           <w:p>
@@ -648,7 +648,7 @@
         </w:tc>
         <w:tc>
           <w:tcPr>
-            <w:tcW w:w="7872" w:type="dxa"/>
+            <w:tcW w:w="7921" w:type="dxa"/>
             <w:vAlign w:val="center"/>
           </w:tcPr>
           <w:p>
@@ -675,7 +675,7 @@
         </w:tc>
         <w:tc>
           <w:tcPr>
-            <w:tcW w:w="2360" w:type="dxa"/>
+            <w:tcW w:w="2375" w:type="dxa"/>
             <w:vAlign w:val="center"/>
           </w:tcPr>
           <w:p>
@@ -699,27 +699,34 @@
       </w:tr>
       <w:tr>
         <w:trPr>
-          <w:trHeight w:val="682"/>
+          <w:trHeight w:val="687"/>
         </w:trPr>
         <w:tc>
           <w:tcPr>
             <w:cnfStyle w:val="001000000000"/>
-            <w:tcW w:w="942" w:type="dxa"/>
-            <w:vAlign w:val="center"/>
-          </w:tcPr>
-          <w:p>
-            <w:pPr>
-              <w:jc w:val="center"/>
-              <w:rPr>
-                <w:sz w:val="20"/>
-                <w:szCs w:val="20"/>
-              </w:rPr>
-            </w:pPr>
-          </w:p>
-        </w:tc>
-        <w:tc>
-          <w:tcPr>
-            <w:tcW w:w="7872" w:type="dxa"/>
+            <w:tcW w:w="948" w:type="dxa"/>
+            <w:vAlign w:val="center"/>
+          </w:tcPr>
+          <w:p>
+            <w:pPr>
+              <w:jc w:val="center"/>
+              <w:rPr>
+                <w:sz w:val="20"/>
+                <w:szCs w:val="20"/>
+              </w:rPr>
+            </w:pPr>
+            <w:r>
+              <w:rPr>
+                <w:sz w:val="20"/>
+                <w:szCs w:val="20"/>
+              </w:rPr>
+              <w:t>6</w:t>
+            </w:r>
+          </w:p>
+        </w:tc>
+        <w:tc>
+          <w:tcPr>
+            <w:tcW w:w="7921" w:type="dxa"/>
             <w:vAlign w:val="center"/>
           </w:tcPr>
           <w:p>
@@ -740,52 +747,180 @@
                 <w:sz w:val="20"/>
                 <w:szCs w:val="20"/>
               </w:rPr>
-              <w:t>Total</w:t>
-            </w:r>
-            <w:r>
+              <w:t>Out of Office (Personal reason)</w:t>
+            </w:r>
+          </w:p>
+        </w:tc>
+        <w:tc>
+          <w:tcPr>
+            <w:tcW w:w="2375" w:type="dxa"/>
+            <w:vAlign w:val="center"/>
+          </w:tcPr>
+          <w:p>
+            <w:pPr>
+              <w:jc w:val="center"/>
+              <w:cnfStyle w:val="000000000000"/>
+              <w:rPr>
+                <w:sz w:val="20"/>
+                <w:szCs w:val="20"/>
+              </w:rPr>
+            </w:pPr>
+            <w:r>
+              <w:rPr>
+                <w:sz w:val="20"/>
+                <w:szCs w:val="20"/>
+              </w:rPr>
+              <w:t>1 Hour</w:t>
+            </w:r>
+          </w:p>
+        </w:tc>
+      </w:tr>
+      <w:tr>
+        <w:trPr>
+          <w:cnfStyle w:val="000000100000"/>
+          <w:trHeight w:val="687"/>
+        </w:trPr>
+        <w:tc>
+          <w:tcPr>
+            <w:cnfStyle w:val="001000000000"/>
+            <w:tcW w:w="948" w:type="dxa"/>
+            <w:vAlign w:val="center"/>
+          </w:tcPr>
+          <w:p>
+            <w:pPr>
+              <w:jc w:val="center"/>
+              <w:rPr>
+                <w:sz w:val="20"/>
+                <w:szCs w:val="20"/>
+              </w:rPr>
+            </w:pPr>
+            <w:r>
+              <w:rPr>
+                <w:sz w:val="20"/>
+                <w:szCs w:val="20"/>
+              </w:rPr>
+              <w:t>7.</w:t>
+            </w:r>
+          </w:p>
+        </w:tc>
+        <w:tc>
+          <w:tcPr>
+            <w:tcW w:w="7921" w:type="dxa"/>
+            <w:vAlign w:val="center"/>
+          </w:tcPr>
+          <w:p>
+            <w:pPr>
+              <w:pStyle w:val="Heading1"/>
+              <w:jc w:val="center"/>
+              <w:outlineLvl w:val="0"/>
+              <w:cnfStyle w:val="000000100000"/>
               <w:rPr>
                 <w:b w:val="0"/>
                 <w:sz w:val="20"/>
                 <w:szCs w:val="20"/>
               </w:rPr>
-              <w:t xml:space="preserve"> Hours</w:t>
-            </w:r>
-          </w:p>
-        </w:tc>
-        <w:tc>
-          <w:tcPr>
-            <w:tcW w:w="2360" w:type="dxa"/>
-            <w:vAlign w:val="center"/>
-          </w:tcPr>
-          <w:p>
-            <w:pPr>
-              <w:jc w:val="center"/>
+            </w:pPr>
+            <w:r>
+              <w:rPr>
+                <w:b w:val="0"/>
+                <w:sz w:val="20"/>
+                <w:szCs w:val="20"/>
+              </w:rPr>
+              <w:t>Study about form validation</w:t>
+            </w:r>
+          </w:p>
+        </w:tc>
+        <w:tc>
+          <w:tcPr>
+            <w:tcW w:w="2375" w:type="dxa"/>
+            <w:vAlign w:val="center"/>
+          </w:tcPr>
+          <w:p>
+            <w:pPr>
+              <w:jc w:val="center"/>
+              <w:cnfStyle w:val="000000100000"/>
+              <w:rPr>
+                <w:sz w:val="20"/>
+                <w:szCs w:val="20"/>
+              </w:rPr>
+            </w:pPr>
+            <w:r>
+              <w:rPr>
+                <w:sz w:val="20"/>
+                <w:szCs w:val="20"/>
+              </w:rPr>
+              <w:t>1 Hour</w:t>
+            </w:r>
+          </w:p>
+        </w:tc>
+      </w:tr>
+      <w:tr>
+        <w:trPr>
+          <w:trHeight w:val="687"/>
+        </w:trPr>
+        <w:tc>
+          <w:tcPr>
+            <w:cnfStyle w:val="001000000000"/>
+            <w:tcW w:w="948" w:type="dxa"/>
+            <w:vAlign w:val="center"/>
+          </w:tcPr>
+          <w:p>
+            <w:pPr>
+              <w:jc w:val="center"/>
+              <w:rPr>
+                <w:sz w:val="20"/>
+                <w:szCs w:val="20"/>
+              </w:rPr>
+            </w:pPr>
+          </w:p>
+        </w:tc>
+        <w:tc>
+          <w:tcPr>
+            <w:tcW w:w="7921" w:type="dxa"/>
+            <w:vAlign w:val="center"/>
+          </w:tcPr>
+          <w:p>
+            <w:pPr>
+              <w:pStyle w:val="Heading1"/>
+              <w:jc w:val="center"/>
+              <w:outlineLvl w:val="0"/>
               <w:cnfStyle w:val="000000000000"/>
               <w:rPr>
-                <w:sz w:val="20"/>
-                <w:szCs w:val="20"/>
-              </w:rPr>
-            </w:pPr>
-            <w:r>
-              <w:rPr>
-                <w:sz w:val="20"/>
-                <w:szCs w:val="20"/>
-              </w:rPr>
-              <w:t>7</w:t>
-            </w:r>
-            <w:r>
-              <w:rPr>
-                <w:sz w:val="20"/>
-                <w:szCs w:val="20"/>
-              </w:rPr>
-              <w:t xml:space="preserve"> </w:t>
-            </w:r>
-            <w:r>
-              <w:rPr>
-                <w:sz w:val="20"/>
-                <w:szCs w:val="20"/>
-              </w:rPr>
-              <w:t>Hours</w:t>
+                <w:b w:val="0"/>
+                <w:sz w:val="20"/>
+                <w:szCs w:val="20"/>
+              </w:rPr>
+            </w:pPr>
+            <w:r>
+              <w:rPr>
+                <w:b w:val="0"/>
+                <w:sz w:val="20"/>
+                <w:szCs w:val="20"/>
+              </w:rPr>
+              <w:t>Total Hours</w:t>
+            </w:r>
+          </w:p>
+        </w:tc>
+        <w:tc>
+          <w:tcPr>
+            <w:tcW w:w="2375" w:type="dxa"/>
+            <w:vAlign w:val="center"/>
+          </w:tcPr>
+          <w:p>
+            <w:pPr>
+              <w:jc w:val="center"/>
+              <w:cnfStyle w:val="000000000000"/>
+              <w:rPr>
+                <w:sz w:val="20"/>
+                <w:szCs w:val="20"/>
+              </w:rPr>
+            </w:pPr>
+            <w:r>
+              <w:rPr>
+                <w:sz w:val="20"/>
+                <w:szCs w:val="20"/>
+              </w:rPr>
+              <w:t>9 Hours</w:t>
             </w:r>
           </w:p>
         </w:tc>
@@ -970,7 +1105,15 @@
                 <w:sz w:val="18"/>
                 <w:szCs w:val="18"/>
               </w:rPr>
-              <w:t>5.0</w:t>
+              <w:t>7</w:t>
+            </w:r>
+            <w:r>
+              <w:rPr>
+                <w:color w:val="000000" w:themeColor="text1"/>
+                <w:sz w:val="18"/>
+                <w:szCs w:val="18"/>
+              </w:rPr>
+              <w:t>.0</w:t>
             </w:r>
             <w:r>
               <w:rPr>
@@ -2390,7 +2533,7 @@
   <a:extraClrSchemeLst/>
   <a:extLst>
     <a:ext uri="{05A4C25C-085E-4340-85A3-A5531E510DB2}">
-      <thm15:themeFamily xmlns:thm15="http://schemas.microsoft.com/office/thememl/2012/main" xmlns="" name="Office Theme" id="{62F939B6-93AF-4DB8-9C6B-D6C7DFDC589F}" vid="{4A3C46E8-61CC-4603-A589-7422A47A8E4A}"/>
+      <thm15:themeFamily xmlns="" xmlns:thm15="http://schemas.microsoft.com/office/thememl/2012/main" name="Office Theme" id="{62F939B6-93AF-4DB8-9C6B-D6C7DFDC589F}" vid="{4A3C46E8-61CC-4603-A589-7422A47A8E4A}"/>
     </a:ext>
   </a:extLst>
 </a:theme>

</xml_diff>